<commit_message>
Day 06 task complete
</commit_message>
<xml_diff>
--- a/Project Report/Project_Report.docx
+++ b/Project Report/Project_Report.docx
@@ -121,7 +121,7 @@
               <w:rPr>
                 <w:lang w:val="en-IN"/>
               </w:rPr>
-              <w:t>Design Document for a Responsive Question Creation Web App with Plagiarism</w:t>
+              <w:t>Question Creation Web App with Plagiarism</w:t>
             </w:r>
           </w:p>
         </w:tc>
@@ -161,13 +161,8 @@
           </w:tcPr>
           <w:p>
             <w:r>
-              <w:t xml:space="preserve">TCS </w:t>
-            </w:r>
-            <w:proofErr w:type="spellStart"/>
-            <w:r>
-              <w:t>iON</w:t>
-            </w:r>
-            <w:proofErr w:type="spellEnd"/>
+              <w:t>TCS iON</w:t>
+            </w:r>
           </w:p>
         </w:tc>
       </w:tr>
@@ -206,13 +201,8 @@
           </w:tcPr>
           <w:p>
             <w:r>
-              <w:t xml:space="preserve">Nilesh </w:t>
-            </w:r>
-            <w:proofErr w:type="spellStart"/>
-            <w:r>
-              <w:t>Haridas</w:t>
-            </w:r>
-            <w:proofErr w:type="spellEnd"/>
+              <w:t>Nilesh Haridas</w:t>
+            </w:r>
           </w:p>
         </w:tc>
       </w:tr>

</xml_diff>

<commit_message>
After Day 8 task completion and project report upto description of plagiarism
</commit_message>
<xml_diff>
--- a/Project Report/Project_Report.docx
+++ b/Project Report/Project_Report.docx
@@ -161,8 +161,13 @@
           </w:tcPr>
           <w:p>
             <w:r>
-              <w:t>TCS iON</w:t>
-            </w:r>
+              <w:t xml:space="preserve">TCS </w:t>
+            </w:r>
+            <w:proofErr w:type="spellStart"/>
+            <w:r>
+              <w:t>iON</w:t>
+            </w:r>
+            <w:proofErr w:type="spellEnd"/>
           </w:p>
         </w:tc>
       </w:tr>
@@ -201,8 +206,13 @@
           </w:tcPr>
           <w:p>
             <w:r>
-              <w:t>Nilesh Haridas</w:t>
-            </w:r>
+              <w:t xml:space="preserve">Nilesh </w:t>
+            </w:r>
+            <w:proofErr w:type="spellStart"/>
+            <w:r>
+              <w:t>Haridas</w:t>
+            </w:r>
+            <w:proofErr w:type="spellEnd"/>
           </w:p>
         </w:tc>
       </w:tr>
@@ -398,7 +408,13 @@
               <w:t xml:space="preserve"> </w:t>
             </w:r>
             <w:r>
-              <w:t>25-07-2021</w:t>
+              <w:t>2</w:t>
+            </w:r>
+            <w:r>
+              <w:t>1</w:t>
+            </w:r>
+            <w:r>
+              <w:t>-07-2021</w:t>
             </w:r>
           </w:p>
         </w:tc>
@@ -454,6 +470,18 @@
             <w:r>
               <w:t>Windows 10</w:t>
             </w:r>
+            <w:r>
+              <w:t xml:space="preserve"> OS, </w:t>
+            </w:r>
+            <w:r>
+              <w:t>MERN Stack</w:t>
+            </w:r>
+            <w:r>
+              <w:t>, Web-browser</w:t>
+            </w:r>
+            <w:r>
+              <w:t xml:space="preserve">  </w:t>
+            </w:r>
           </w:p>
         </w:tc>
         <w:tc>
@@ -466,7 +494,14 @@
               <w:right w:val="single" w:sz="6" w:space="0" w:color="000000"/>
             </w:tcBorders>
           </w:tcPr>
-          <w:p/>
+          <w:p>
+            <w:r>
+              <w:t>MS Office, Paint,</w:t>
+            </w:r>
+            <w:r>
+              <w:t xml:space="preserve"> Visual-paradigm, Figma</w:t>
+            </w:r>
+          </w:p>
         </w:tc>
       </w:tr>
       <w:tr>
@@ -487,32 +522,143 @@
           <w:p>
             <w:pPr>
               <w:ind w:left="16"/>
-            </w:pPr>
-            <w:r>
-              <w:t xml:space="preserve">Project Synopsis:  </w:t>
-            </w:r>
-          </w:p>
-          <w:p>
-            <w:pPr>
-              <w:spacing w:line="239" w:lineRule="auto"/>
-              <w:ind w:left="16" w:right="2966"/>
+              <w:jc w:val="both"/>
+            </w:pPr>
+            <w:r>
+              <w:t>Project Synopsis:</w:t>
+            </w:r>
+          </w:p>
+          <w:p>
+            <w:pPr>
+              <w:ind w:left="16"/>
+              <w:jc w:val="both"/>
+            </w:pPr>
+          </w:p>
+          <w:p>
+            <w:pPr>
+              <w:ind w:left="16"/>
+              <w:jc w:val="both"/>
+            </w:pPr>
+            <w:r>
+              <w:t xml:space="preserve">  In this project we are going to</w:t>
+            </w:r>
+            <w:r>
+              <w:t xml:space="preserve"> design</w:t>
+            </w:r>
+            <w:r>
+              <w:t xml:space="preserve"> a responsive web application that will allow the Subject Matter Experts to enter questions and stores those in a database after doing a plagiarism validation using Google Search API services.</w:t>
+            </w:r>
+          </w:p>
+          <w:p>
+            <w:pPr>
+              <w:ind w:left="16"/>
+              <w:jc w:val="both"/>
             </w:pPr>
             <w:r>
               <w:t xml:space="preserve">  </w:t>
             </w:r>
-          </w:p>
-          <w:p>
-            <w:pPr>
-              <w:ind w:left="16"/>
+            <w:r>
+              <w:t xml:space="preserve">This web application will have a </w:t>
+            </w:r>
+            <w:r>
+              <w:t>user-friendly</w:t>
+            </w:r>
+            <w:r>
+              <w:t xml:space="preserve"> interface for entering questions with a form like structure where validation will be integrated. </w:t>
+            </w:r>
+            <w:r>
+              <w:t>Also,</w:t>
+            </w:r>
+            <w:r>
+              <w:t xml:space="preserve"> it will check the question texts and options along with picture if there is any plagiarism with the previous database of questions </w:t>
+            </w:r>
+            <w:proofErr w:type="gramStart"/>
+            <w:r>
+              <w:t>and also</w:t>
+            </w:r>
+            <w:proofErr w:type="gramEnd"/>
+            <w:r>
+              <w:t xml:space="preserve"> with the internet if there is any exposed content. It will show report of different matching percentages for both type of matches and based on that report the SME (user) can confirm or modify or reject any question to continue further steps. There will be another additional user confirmation option if user want to add a question with more than 50% match into the database.</w:t>
+            </w:r>
+          </w:p>
+          <w:p>
+            <w:pPr>
+              <w:ind w:left="16"/>
+              <w:jc w:val="both"/>
             </w:pPr>
             <w:r>
               <w:t xml:space="preserve"> </w:t>
             </w:r>
           </w:p>
-          <w:p>
-            <w:r>
-              <w:t xml:space="preserve"> </w:t>
-            </w:r>
+        </w:tc>
+      </w:tr>
+      <w:tr>
+        <w:trPr>
+          <w:trHeight w:val="1618"/>
+        </w:trPr>
+        <w:tc>
+          <w:tcPr>
+            <w:tcW w:w="9372" w:type="dxa"/>
+            <w:gridSpan w:val="5"/>
+            <w:tcBorders>
+              <w:top w:val="single" w:sz="6" w:space="0" w:color="000000"/>
+              <w:left w:val="single" w:sz="6" w:space="0" w:color="000000"/>
+              <w:bottom w:val="single" w:sz="6" w:space="0" w:color="000000"/>
+              <w:right w:val="single" w:sz="6" w:space="0" w:color="000000"/>
+            </w:tcBorders>
+          </w:tcPr>
+          <w:p>
+            <w:pPr>
+              <w:ind w:left="16"/>
+              <w:jc w:val="both"/>
+            </w:pPr>
+            <w:r>
+              <w:t>What is Plagiarism – Description:</w:t>
+            </w:r>
+          </w:p>
+          <w:p>
+            <w:pPr>
+              <w:ind w:left="16"/>
+              <w:jc w:val="both"/>
+            </w:pPr>
+          </w:p>
+          <w:p>
+            <w:pPr>
+              <w:ind w:left="16"/>
+              <w:jc w:val="both"/>
+            </w:pPr>
+            <w:r>
+              <w:t xml:space="preserve">  </w:t>
+            </w:r>
+            <w:r>
+              <w:t>Plagiarism is presenting someone else’s work or ideas as your own, with or without their consent, by incorporating it into your work without full acknowledgement. All published and unpublished material, whether in manuscript, printed or electronic form, is covered under this definition. Plagiarism may be intentional or reckless, or unintentional. Under the regulations for examinations, intentional or reckless plagiarism is a disciplinary offence.</w:t>
+            </w:r>
+          </w:p>
+          <w:p>
+            <w:pPr>
+              <w:ind w:left="16"/>
+              <w:jc w:val="both"/>
+            </w:pPr>
+            <w:r>
+              <w:t xml:space="preserve">  In this project we are going to design a web application that will prevent the unintentional plagiarisms while setting up questions by Subject Matter Experts into the database so that there </w:t>
+            </w:r>
+            <w:proofErr w:type="gramStart"/>
+            <w:r>
+              <w:t>are</w:t>
+            </w:r>
+            <w:proofErr w:type="gramEnd"/>
+            <w:r>
+              <w:t xml:space="preserve"> less repetition of questions from previous questions and also to prevent from entering questions those are exposed in the internet which can be easily found by students during exams and the chances of malpractice will increase eventually.</w:t>
+            </w:r>
+            <w:r>
+              <w:t xml:space="preserve"> That is why plagiarism check is very crucial while making questions as well.</w:t>
+            </w:r>
+          </w:p>
+          <w:p>
+            <w:pPr>
+              <w:ind w:left="16"/>
+              <w:jc w:val="both"/>
+            </w:pPr>
           </w:p>
         </w:tc>
       </w:tr>
@@ -543,9 +689,19 @@
             <w:pPr>
               <w:ind w:left="16"/>
             </w:pPr>
+          </w:p>
+          <w:p>
+            <w:pPr>
+              <w:ind w:left="16"/>
+            </w:pPr>
             <w:r>
               <w:t xml:space="preserve"> </w:t>
             </w:r>
+          </w:p>
+          <w:p>
+            <w:pPr>
+              <w:ind w:left="16"/>
+            </w:pPr>
           </w:p>
           <w:p>
             <w:r>
@@ -574,6 +730,7 @@
               <w:ind w:left="16"/>
             </w:pPr>
             <w:r>
+              <w:lastRenderedPageBreak/>
               <w:t xml:space="preserve">Assumptions: </w:t>
             </w:r>
           </w:p>
@@ -820,7 +977,7 @@
       </w:pPr>
     </w:p>
     <w:sectPr>
-      <w:footerReference w:type="default" r:id="rId6"/>
+      <w:footerReference w:type="default" r:id="rId7"/>
       <w:pgSz w:w="12240" w:h="15840"/>
       <w:pgMar w:top="1440" w:right="1424" w:bottom="1440" w:left="1442" w:header="720" w:footer="720" w:gutter="0"/>
       <w:cols w:space="720"/>
@@ -930,6 +1087,103 @@
     </w:p>
   </w:footnote>
 </w:footnotes>
+</file>
+
+<file path=word/numbering.xml><?xml version="1.0" encoding="utf-8"?>
+<w:numbering xmlns:wpc="http://schemas.microsoft.com/office/word/2010/wordprocessingCanvas" xmlns:cx="http://schemas.microsoft.com/office/drawing/2014/chartex" xmlns:cx1="http://schemas.microsoft.com/office/drawing/2015/9/8/chartex" xmlns:cx2="http://schemas.microsoft.com/office/drawing/2015/10/21/chartex" xmlns:cx3="http://schemas.microsoft.com/office/drawing/2016/5/9/chartex" xmlns:cx4="http://schemas.microsoft.com/office/drawing/2016/5/10/chartex" xmlns:cx5="http://schemas.microsoft.com/office/drawing/2016/5/11/chartex" xmlns:cx6="http://schemas.microsoft.com/office/drawing/2016/5/12/chartex" xmlns:cx7="http://schemas.microsoft.com/office/drawing/2016/5/13/chartex" xmlns:cx8="http://schemas.microsoft.com/office/drawing/2016/5/14/chartex" xmlns:mc="http://schemas.openxmlformats.org/markup-compatibility/2006" xmlns:aink="http://schemas.microsoft.com/office/drawing/2016/ink" xmlns:am3d="http://schemas.microsoft.com/office/drawing/2017/model3d" xmlns:o="urn:schemas-microsoft-com:office:office" xmlns:r="http://schemas.openxmlformats.org/officeDocument/2006/relationships" xmlns:m="http://schemas.openxmlformats.org/officeDocument/2006/math" xmlns:v="urn:schemas-microsoft-com:vml" xmlns:wp14="http://schemas.microsoft.com/office/word/2010/wordprocessingDrawing" xmlns:wp="http://schemas.openxmlformats.org/drawingml/2006/wordprocessingDrawing" xmlns:w10="urn:schemas-microsoft-com:office:word" xmlns:w="http://schemas.openxmlformats.org/wordprocessingml/2006/main" xmlns:w14="http://schemas.microsoft.com/office/word/2010/wordml" xmlns:w15="http://schemas.microsoft.com/office/word/2012/wordml" xmlns:w16cex="http://schemas.microsoft.com/office/word/2018/wordml/cex" xmlns:w16cid="http://schemas.microsoft.com/office/word/2016/wordml/cid" xmlns:w16="http://schemas.microsoft.com/office/word/2018/wordml" xmlns:w16sdtdh="http://schemas.microsoft.com/office/word/2020/wordml/sdtdatahash" xmlns:w16se="http://schemas.microsoft.com/office/word/2015/wordml/symex" xmlns:wpg="http://schemas.microsoft.com/office/word/2010/wordprocessingGroup" xmlns:wpi="http://schemas.microsoft.com/office/word/2010/wordprocessingInk" xmlns:wne="http://schemas.microsoft.com/office/word/2006/wordml" xmlns:wps="http://schemas.microsoft.com/office/word/2010/wordprocessingShape" mc:Ignorable="w14 w15 w16se w16cid w16 w16cex w16sdtdh wp14">
+  <w:abstractNum w:abstractNumId="0" w15:restartNumberingAfterBreak="0">
+    <w:nsid w:val="51BF5631"/>
+    <w:multiLevelType w:val="hybridMultilevel"/>
+    <w:tmpl w:val="6464C42E"/>
+    <w:lvl w:ilvl="0" w:tplc="A9FCA6BE">
+      <w:start w:val="1"/>
+      <w:numFmt w:val="decimal"/>
+      <w:lvlText w:val="%1."/>
+      <w:lvlJc w:val="left"/>
+      <w:pPr>
+        <w:ind w:left="376" w:hanging="360"/>
+      </w:pPr>
+      <w:rPr>
+        <w:rFonts w:hint="default"/>
+      </w:rPr>
+    </w:lvl>
+    <w:lvl w:ilvl="1" w:tplc="40090019" w:tentative="1">
+      <w:start w:val="1"/>
+      <w:numFmt w:val="lowerLetter"/>
+      <w:lvlText w:val="%2."/>
+      <w:lvlJc w:val="left"/>
+      <w:pPr>
+        <w:ind w:left="1096" w:hanging="360"/>
+      </w:pPr>
+    </w:lvl>
+    <w:lvl w:ilvl="2" w:tplc="4009001B" w:tentative="1">
+      <w:start w:val="1"/>
+      <w:numFmt w:val="lowerRoman"/>
+      <w:lvlText w:val="%3."/>
+      <w:lvlJc w:val="right"/>
+      <w:pPr>
+        <w:ind w:left="1816" w:hanging="180"/>
+      </w:pPr>
+    </w:lvl>
+    <w:lvl w:ilvl="3" w:tplc="4009000F" w:tentative="1">
+      <w:start w:val="1"/>
+      <w:numFmt w:val="decimal"/>
+      <w:lvlText w:val="%4."/>
+      <w:lvlJc w:val="left"/>
+      <w:pPr>
+        <w:ind w:left="2536" w:hanging="360"/>
+      </w:pPr>
+    </w:lvl>
+    <w:lvl w:ilvl="4" w:tplc="40090019" w:tentative="1">
+      <w:start w:val="1"/>
+      <w:numFmt w:val="lowerLetter"/>
+      <w:lvlText w:val="%5."/>
+      <w:lvlJc w:val="left"/>
+      <w:pPr>
+        <w:ind w:left="3256" w:hanging="360"/>
+      </w:pPr>
+    </w:lvl>
+    <w:lvl w:ilvl="5" w:tplc="4009001B" w:tentative="1">
+      <w:start w:val="1"/>
+      <w:numFmt w:val="lowerRoman"/>
+      <w:lvlText w:val="%6."/>
+      <w:lvlJc w:val="right"/>
+      <w:pPr>
+        <w:ind w:left="3976" w:hanging="180"/>
+      </w:pPr>
+    </w:lvl>
+    <w:lvl w:ilvl="6" w:tplc="4009000F" w:tentative="1">
+      <w:start w:val="1"/>
+      <w:numFmt w:val="decimal"/>
+      <w:lvlText w:val="%7."/>
+      <w:lvlJc w:val="left"/>
+      <w:pPr>
+        <w:ind w:left="4696" w:hanging="360"/>
+      </w:pPr>
+    </w:lvl>
+    <w:lvl w:ilvl="7" w:tplc="40090019" w:tentative="1">
+      <w:start w:val="1"/>
+      <w:numFmt w:val="lowerLetter"/>
+      <w:lvlText w:val="%8."/>
+      <w:lvlJc w:val="left"/>
+      <w:pPr>
+        <w:ind w:left="5416" w:hanging="360"/>
+      </w:pPr>
+    </w:lvl>
+    <w:lvl w:ilvl="8" w:tplc="4009001B" w:tentative="1">
+      <w:start w:val="1"/>
+      <w:numFmt w:val="lowerRoman"/>
+      <w:lvlText w:val="%9."/>
+      <w:lvlJc w:val="right"/>
+      <w:pPr>
+        <w:ind w:left="6136" w:hanging="180"/>
+      </w:pPr>
+    </w:lvl>
+  </w:abstractNum>
+  <w:num w:numId="1">
+    <w:abstractNumId w:val="0"/>
+  </w:num>
+</w:numbering>
 </file>
 
 <file path=word/styles.xml><?xml version="1.0" encoding="utf-8"?>
@@ -1338,7 +1592,6 @@
   <w:style w:type="character" w:default="1" w:styleId="DefaultParagraphFont">
     <w:name w:val="Default Paragraph Font"/>
     <w:uiPriority w:val="1"/>
-    <w:semiHidden/>
     <w:unhideWhenUsed/>
   </w:style>
   <w:style w:type="table" w:default="1" w:styleId="TableNormal">
@@ -1427,6 +1680,17 @@
       <w:rFonts w:ascii="Calibri" w:eastAsia="Calibri" w:hAnsi="Calibri" w:cs="Calibri"/>
       <w:color w:val="000000"/>
     </w:rPr>
+  </w:style>
+  <w:style w:type="paragraph" w:styleId="ListParagraph">
+    <w:name w:val="List Paragraph"/>
+    <w:basedOn w:val="Normal"/>
+    <w:uiPriority w:val="34"/>
+    <w:qFormat/>
+    <w:rsid w:val="00822725"/>
+    <w:pPr>
+      <w:ind w:left="720"/>
+      <w:contextualSpacing/>
+    </w:pPr>
   </w:style>
 </w:styles>
 </file>

</xml_diff>

<commit_message>
Completed first project report and diagrams
</commit_message>
<xml_diff>
--- a/Project Report/Project_Report.docx
+++ b/Project Report/Project_Report.docx
@@ -286,11 +286,11 @@
         <w:tblLook w:val="04A0" w:firstRow="1" w:lastRow="0" w:firstColumn="1" w:lastColumn="0" w:noHBand="0" w:noVBand="1"/>
       </w:tblPr>
       <w:tblGrid>
-        <w:gridCol w:w="1618"/>
-        <w:gridCol w:w="1634"/>
-        <w:gridCol w:w="1795"/>
-        <w:gridCol w:w="2259"/>
-        <w:gridCol w:w="2066"/>
+        <w:gridCol w:w="1579"/>
+        <w:gridCol w:w="1589"/>
+        <w:gridCol w:w="1747"/>
+        <w:gridCol w:w="2505"/>
+        <w:gridCol w:w="2189"/>
       </w:tblGrid>
       <w:tr>
         <w:trPr>
@@ -435,6 +435,9 @@
             <w:r>
               <w:t xml:space="preserve"> </w:t>
             </w:r>
+            <w:r>
+              <w:t>30-07-2021</w:t>
+            </w:r>
           </w:p>
         </w:tc>
         <w:tc>
@@ -451,6 +454,9 @@
             <w:r>
               <w:t xml:space="preserve"> </w:t>
             </w:r>
+            <w:r>
+              <w:t>48 Hours</w:t>
+            </w:r>
           </w:p>
         </w:tc>
         <w:tc>
@@ -472,6 +478,9 @@
             </w:r>
             <w:r>
               <w:t xml:space="preserve"> OS, </w:t>
+            </w:r>
+            <w:r>
+              <w:t xml:space="preserve">Java with SQL or </w:t>
             </w:r>
             <w:r>
               <w:t>MERN Stack</w:t>
@@ -851,19 +860,16 @@
               <w:t xml:space="preserve">connect to the database and add the question to the database and simultaneously direct the user </w:t>
             </w:r>
             <w:r>
-              <w:t xml:space="preserve">to a new page. This page will contain two options- ‘Finish’ and ‘Enter Another question’. If the SME clicks ‘Finish’, the application will close and display a ‘Successful’ </w:t>
+              <w:t>to a new page. This page will contain two options- ‘Finish’ and ‘Enter Another question’. If the SME clicks</w:t>
+            </w:r>
+            <w:r>
+              <w:t xml:space="preserve"> ‘Enter Another Question’, it will redirect to a new question form to add question. And if the user clicks</w:t>
+            </w:r>
+            <w:r>
+              <w:t xml:space="preserve"> ‘Finish’, the application will close and display a ‘Successful’ </w:t>
             </w:r>
             <w:r>
               <w:t>page.</w:t>
-            </w:r>
-          </w:p>
-          <w:p>
-            <w:pPr>
-              <w:ind w:left="16"/>
-              <w:jc w:val="both"/>
-            </w:pPr>
-            <w:r>
-              <w:t xml:space="preserve">  </w:t>
             </w:r>
           </w:p>
           <w:p>
@@ -910,14 +916,146 @@
             <w:pPr>
               <w:ind w:left="16"/>
             </w:pPr>
+          </w:p>
+          <w:p>
+            <w:pPr>
+              <w:ind w:left="16"/>
+            </w:pPr>
             <w:r>
               <w:t xml:space="preserve"> </w:t>
             </w:r>
+            <w:r>
+              <w:t xml:space="preserve"> The assumptions taken during preparing the Design Document for the Responsive Web Application are-</w:t>
+            </w:r>
+          </w:p>
+          <w:p>
+            <w:pPr>
+              <w:pStyle w:val="ListParagraph"/>
+              <w:numPr>
+                <w:ilvl w:val="0"/>
+                <w:numId w:val="2"/>
+              </w:numPr>
+            </w:pPr>
+            <w:r>
+              <w:t>The developer will use a responsive and mobile first approach while making the software in Java or in MERN stack.</w:t>
+            </w:r>
+          </w:p>
+          <w:p>
+            <w:pPr>
+              <w:pStyle w:val="ListParagraph"/>
+              <w:numPr>
+                <w:ilvl w:val="0"/>
+                <w:numId w:val="2"/>
+              </w:numPr>
+            </w:pPr>
+            <w:r>
+              <w:t>More than 50% match will be considered as a serious plagiarism issue.</w:t>
+            </w:r>
+          </w:p>
+          <w:p>
+            <w:pPr>
+              <w:pStyle w:val="ListParagraph"/>
+              <w:numPr>
+                <w:ilvl w:val="0"/>
+                <w:numId w:val="2"/>
+              </w:numPr>
+            </w:pPr>
+            <w:r>
+              <w:t>Only SME will interact with this application and the database will be handled by another system.</w:t>
+            </w:r>
           </w:p>
           <w:p>
             <w:r>
               <w:t xml:space="preserve"> </w:t>
             </w:r>
+          </w:p>
+          <w:p/>
+        </w:tc>
+      </w:tr>
+      <w:tr>
+        <w:trPr>
+          <w:trHeight w:val="816"/>
+        </w:trPr>
+        <w:tc>
+          <w:tcPr>
+            <w:tcW w:w="9372" w:type="dxa"/>
+            <w:gridSpan w:val="5"/>
+            <w:tcBorders>
+              <w:top w:val="single" w:sz="6" w:space="0" w:color="000000"/>
+              <w:left w:val="single" w:sz="6" w:space="0" w:color="000000"/>
+              <w:bottom w:val="single" w:sz="6" w:space="0" w:color="000000"/>
+              <w:right w:val="single" w:sz="6" w:space="0" w:color="000000"/>
+            </w:tcBorders>
+          </w:tcPr>
+          <w:p>
+            <w:pPr>
+              <w:ind w:left="16"/>
+            </w:pPr>
+            <w:r>
+              <w:t>Technology Use:</w:t>
+            </w:r>
+          </w:p>
+          <w:p>
+            <w:pPr>
+              <w:ind w:left="16"/>
+            </w:pPr>
+          </w:p>
+          <w:p>
+            <w:pPr>
+              <w:ind w:left="16"/>
+            </w:pPr>
+            <w:r>
+              <w:t xml:space="preserve">  Here we can use any full stack technology to develop this responsive web application. If we use Java, e </w:t>
+            </w:r>
+            <w:proofErr w:type="gramStart"/>
+            <w:r>
+              <w:t>have</w:t>
+            </w:r>
+            <w:proofErr w:type="gramEnd"/>
+            <w:r>
+              <w:t xml:space="preserve"> to create front end UI part using HTML, CSS and JS and the backend will be </w:t>
+            </w:r>
+            <w:r>
+              <w:t>created using Java. We can use JDBC for connecting it to Database and seamlessly use this application from any platform.</w:t>
+            </w:r>
+          </w:p>
+          <w:p>
+            <w:pPr>
+              <w:ind w:left="16"/>
+            </w:pPr>
+            <w:r>
+              <w:t xml:space="preserve">  If we use MERN stack for developing this responsive web application, we can use React for developing the </w:t>
+            </w:r>
+            <w:proofErr w:type="gramStart"/>
+            <w:r>
+              <w:t>front end</w:t>
+            </w:r>
+            <w:proofErr w:type="gramEnd"/>
+            <w:r>
+              <w:t xml:space="preserve"> UI along with </w:t>
+            </w:r>
+            <w:r>
+              <w:t>HTML,</w:t>
+            </w:r>
+            <w:r>
+              <w:t xml:space="preserve"> CSS and JS. Using flexbox will increase the </w:t>
+            </w:r>
+            <w:r>
+              <w:t>responsiveness.</w:t>
+            </w:r>
+            <w:r>
+              <w:t xml:space="preserve"> We can connect it to MongoDB for database service and host it using Express JS and Node JS.</w:t>
+            </w:r>
+          </w:p>
+          <w:p>
+            <w:pPr>
+              <w:ind w:left="16"/>
+            </w:pPr>
+          </w:p>
+          <w:p>
+            <w:pPr>
+              <w:ind w:left="16"/>
+            </w:pPr>
           </w:p>
         </w:tc>
       </w:tr>
@@ -949,14 +1087,459 @@
               <w:ind w:left="16"/>
             </w:pPr>
             <w:r>
+              <w:lastRenderedPageBreak/>
+              <w:t>Diagram 01- Wireframe of the Web Application</w:t>
+            </w:r>
+            <w:r>
               <w:t xml:space="preserve"> </w:t>
             </w:r>
-          </w:p>
-          <w:p>
+            <w:r>
+              <w:t>(Flow of events and Data)</w:t>
+            </w:r>
+            <w:r>
+              <w:rPr>
+                <w:noProof/>
+              </w:rPr>
+              <w:drawing>
+                <wp:inline distT="0" distB="0" distL="0" distR="0" wp14:anchorId="7A34202D" wp14:editId="30DEA125">
+                  <wp:extent cx="5952490" cy="4827905"/>
+                  <wp:effectExtent l="0" t="0" r="0" b="0"/>
+                  <wp:docPr id="1" name="Picture 1"/>
+                  <wp:cNvGraphicFramePr>
+                    <a:graphicFrameLocks xmlns:a="http://schemas.openxmlformats.org/drawingml/2006/main" noChangeAspect="1"/>
+                  </wp:cNvGraphicFramePr>
+                  <a:graphic xmlns:a="http://schemas.openxmlformats.org/drawingml/2006/main">
+                    <a:graphicData uri="http://schemas.openxmlformats.org/drawingml/2006/picture">
+                      <pic:pic xmlns:pic="http://schemas.openxmlformats.org/drawingml/2006/picture">
+                        <pic:nvPicPr>
+                          <pic:cNvPr id="0" name="Picture 1"/>
+                          <pic:cNvPicPr>
+                            <a:picLocks noChangeAspect="1" noChangeArrowheads="1"/>
+                          </pic:cNvPicPr>
+                        </pic:nvPicPr>
+                        <pic:blipFill>
+                          <a:blip r:embed="rId7" cstate="print">
+                            <a:extLst>
+                              <a:ext uri="{28A0092B-C50C-407E-A947-70E740481C1C}">
+                                <a14:useLocalDpi xmlns:a14="http://schemas.microsoft.com/office/drawing/2010/main" val="0"/>
+                              </a:ext>
+                            </a:extLst>
+                          </a:blip>
+                          <a:srcRect/>
+                          <a:stretch>
+                            <a:fillRect/>
+                          </a:stretch>
+                        </pic:blipFill>
+                        <pic:spPr bwMode="auto">
+                          <a:xfrm>
+                            <a:off x="0" y="0"/>
+                            <a:ext cx="5952490" cy="4827905"/>
+                          </a:xfrm>
+                          <a:prstGeom prst="rect">
+                            <a:avLst/>
+                          </a:prstGeom>
+                          <a:noFill/>
+                          <a:ln>
+                            <a:noFill/>
+                          </a:ln>
+                        </pic:spPr>
+                      </pic:pic>
+                    </a:graphicData>
+                  </a:graphic>
+                </wp:inline>
+              </w:drawing>
+            </w:r>
+          </w:p>
+          <w:p>
+            <w:pPr>
+              <w:ind w:left="16"/>
+            </w:pPr>
+          </w:p>
+          <w:p>
+            <w:pPr>
+              <w:ind w:left="16"/>
+            </w:pPr>
+            <w:r>
+              <w:lastRenderedPageBreak/>
+              <w:t>Diagram 02- Login Page</w:t>
+            </w:r>
+            <w:r>
+              <w:rPr>
+                <w:noProof/>
+              </w:rPr>
+              <w:drawing>
+                <wp:inline distT="0" distB="0" distL="0" distR="0" wp14:anchorId="762C7379" wp14:editId="6113828C">
+                  <wp:extent cx="5952490" cy="4094480"/>
+                  <wp:effectExtent l="0" t="0" r="0" b="1270"/>
+                  <wp:docPr id="2" name="Picture 2"/>
+                  <wp:cNvGraphicFramePr>
+                    <a:graphicFrameLocks xmlns:a="http://schemas.openxmlformats.org/drawingml/2006/main" noChangeAspect="1"/>
+                  </wp:cNvGraphicFramePr>
+                  <a:graphic xmlns:a="http://schemas.openxmlformats.org/drawingml/2006/main">
+                    <a:graphicData uri="http://schemas.openxmlformats.org/drawingml/2006/picture">
+                      <pic:pic xmlns:pic="http://schemas.openxmlformats.org/drawingml/2006/picture">
+                        <pic:nvPicPr>
+                          <pic:cNvPr id="0" name="Picture 3"/>
+                          <pic:cNvPicPr>
+                            <a:picLocks noChangeAspect="1" noChangeArrowheads="1"/>
+                          </pic:cNvPicPr>
+                        </pic:nvPicPr>
+                        <pic:blipFill>
+                          <a:blip r:embed="rId8">
+                            <a:extLst>
+                              <a:ext uri="{28A0092B-C50C-407E-A947-70E740481C1C}">
+                                <a14:useLocalDpi xmlns:a14="http://schemas.microsoft.com/office/drawing/2010/main" val="0"/>
+                              </a:ext>
+                            </a:extLst>
+                          </a:blip>
+                          <a:srcRect/>
+                          <a:stretch>
+                            <a:fillRect/>
+                          </a:stretch>
+                        </pic:blipFill>
+                        <pic:spPr bwMode="auto">
+                          <a:xfrm>
+                            <a:off x="0" y="0"/>
+                            <a:ext cx="5952490" cy="4094480"/>
+                          </a:xfrm>
+                          <a:prstGeom prst="rect">
+                            <a:avLst/>
+                          </a:prstGeom>
+                          <a:noFill/>
+                          <a:ln>
+                            <a:noFill/>
+                          </a:ln>
+                        </pic:spPr>
+                      </pic:pic>
+                    </a:graphicData>
+                  </a:graphic>
+                </wp:inline>
+              </w:drawing>
+            </w:r>
+          </w:p>
+          <w:p>
+            <w:pPr>
+              <w:ind w:left="16"/>
+            </w:pPr>
+          </w:p>
+          <w:p>
+            <w:pPr>
+              <w:ind w:left="16"/>
+            </w:pPr>
+            <w:r>
+              <w:lastRenderedPageBreak/>
+              <w:t>Diagram 03- Question Form</w:t>
+            </w:r>
+            <w:r>
+              <w:t xml:space="preserve"> Page</w:t>
+            </w:r>
+            <w:r>
+              <w:rPr>
+                <w:noProof/>
+              </w:rPr>
+              <w:drawing>
+                <wp:inline distT="0" distB="0" distL="0" distR="0" wp14:anchorId="4C0D11DF" wp14:editId="24ADBED0">
+                  <wp:extent cx="5952490" cy="4004945"/>
+                  <wp:effectExtent l="0" t="0" r="0" b="0"/>
+                  <wp:docPr id="3" name="Picture 3"/>
+                  <wp:cNvGraphicFramePr>
+                    <a:graphicFrameLocks xmlns:a="http://schemas.openxmlformats.org/drawingml/2006/main" noChangeAspect="1"/>
+                  </wp:cNvGraphicFramePr>
+                  <a:graphic xmlns:a="http://schemas.openxmlformats.org/drawingml/2006/main">
+                    <a:graphicData uri="http://schemas.openxmlformats.org/drawingml/2006/picture">
+                      <pic:pic xmlns:pic="http://schemas.openxmlformats.org/drawingml/2006/picture">
+                        <pic:nvPicPr>
+                          <pic:cNvPr id="0" name="Picture 5"/>
+                          <pic:cNvPicPr>
+                            <a:picLocks noChangeAspect="1" noChangeArrowheads="1"/>
+                          </pic:cNvPicPr>
+                        </pic:nvPicPr>
+                        <pic:blipFill>
+                          <a:blip r:embed="rId9">
+                            <a:extLst>
+                              <a:ext uri="{28A0092B-C50C-407E-A947-70E740481C1C}">
+                                <a14:useLocalDpi xmlns:a14="http://schemas.microsoft.com/office/drawing/2010/main" val="0"/>
+                              </a:ext>
+                            </a:extLst>
+                          </a:blip>
+                          <a:srcRect/>
+                          <a:stretch>
+                            <a:fillRect/>
+                          </a:stretch>
+                        </pic:blipFill>
+                        <pic:spPr bwMode="auto">
+                          <a:xfrm>
+                            <a:off x="0" y="0"/>
+                            <a:ext cx="5952490" cy="4004945"/>
+                          </a:xfrm>
+                          <a:prstGeom prst="rect">
+                            <a:avLst/>
+                          </a:prstGeom>
+                          <a:noFill/>
+                          <a:ln>
+                            <a:noFill/>
+                          </a:ln>
+                        </pic:spPr>
+                      </pic:pic>
+                    </a:graphicData>
+                  </a:graphic>
+                </wp:inline>
+              </w:drawing>
+            </w:r>
+          </w:p>
+          <w:p/>
+          <w:p>
+            <w:r>
+              <w:lastRenderedPageBreak/>
+              <w:t xml:space="preserve">Diagram 04- </w:t>
+            </w:r>
+            <w:r>
+              <w:t>Report of Plagiarism Page</w:t>
+            </w:r>
+            <w:r>
+              <w:rPr>
+                <w:noProof/>
+              </w:rPr>
+              <w:drawing>
+                <wp:inline distT="0" distB="0" distL="0" distR="0" wp14:anchorId="04280091" wp14:editId="67B59D45">
+                  <wp:extent cx="5952490" cy="4004945"/>
+                  <wp:effectExtent l="0" t="0" r="0" b="0"/>
+                  <wp:docPr id="4" name="Picture 4"/>
+                  <wp:cNvGraphicFramePr>
+                    <a:graphicFrameLocks xmlns:a="http://schemas.openxmlformats.org/drawingml/2006/main" noChangeAspect="1"/>
+                  </wp:cNvGraphicFramePr>
+                  <a:graphic xmlns:a="http://schemas.openxmlformats.org/drawingml/2006/main">
+                    <a:graphicData uri="http://schemas.openxmlformats.org/drawingml/2006/picture">
+                      <pic:pic xmlns:pic="http://schemas.openxmlformats.org/drawingml/2006/picture">
+                        <pic:nvPicPr>
+                          <pic:cNvPr id="0" name="Picture 7"/>
+                          <pic:cNvPicPr>
+                            <a:picLocks noChangeAspect="1" noChangeArrowheads="1"/>
+                          </pic:cNvPicPr>
+                        </pic:nvPicPr>
+                        <pic:blipFill>
+                          <a:blip r:embed="rId10">
+                            <a:extLst>
+                              <a:ext uri="{28A0092B-C50C-407E-A947-70E740481C1C}">
+                                <a14:useLocalDpi xmlns:a14="http://schemas.microsoft.com/office/drawing/2010/main" val="0"/>
+                              </a:ext>
+                            </a:extLst>
+                          </a:blip>
+                          <a:srcRect/>
+                          <a:stretch>
+                            <a:fillRect/>
+                          </a:stretch>
+                        </pic:blipFill>
+                        <pic:spPr bwMode="auto">
+                          <a:xfrm>
+                            <a:off x="0" y="0"/>
+                            <a:ext cx="5952490" cy="4004945"/>
+                          </a:xfrm>
+                          <a:prstGeom prst="rect">
+                            <a:avLst/>
+                          </a:prstGeom>
+                          <a:noFill/>
+                          <a:ln>
+                            <a:noFill/>
+                          </a:ln>
+                        </pic:spPr>
+                      </pic:pic>
+                    </a:graphicData>
+                  </a:graphic>
+                </wp:inline>
+              </w:drawing>
+            </w:r>
+          </w:p>
+          <w:p/>
+          <w:p>
+            <w:r>
+              <w:lastRenderedPageBreak/>
+              <w:t>Diagram 05- Warning Page if entered confirm even after 50%+ matching</w:t>
+            </w:r>
+            <w:r>
+              <w:rPr>
+                <w:noProof/>
+              </w:rPr>
+              <w:drawing>
+                <wp:inline distT="0" distB="0" distL="0" distR="0" wp14:anchorId="34F358D3" wp14:editId="4EFD4499">
+                  <wp:extent cx="5952490" cy="4004945"/>
+                  <wp:effectExtent l="0" t="0" r="0" b="0"/>
+                  <wp:docPr id="5" name="Picture 5"/>
+                  <wp:cNvGraphicFramePr>
+                    <a:graphicFrameLocks xmlns:a="http://schemas.openxmlformats.org/drawingml/2006/main" noChangeAspect="1"/>
+                  </wp:cNvGraphicFramePr>
+                  <a:graphic xmlns:a="http://schemas.openxmlformats.org/drawingml/2006/main">
+                    <a:graphicData uri="http://schemas.openxmlformats.org/drawingml/2006/picture">
+                      <pic:pic xmlns:pic="http://schemas.openxmlformats.org/drawingml/2006/picture">
+                        <pic:nvPicPr>
+                          <pic:cNvPr id="0" name="Picture 9"/>
+                          <pic:cNvPicPr>
+                            <a:picLocks noChangeAspect="1" noChangeArrowheads="1"/>
+                          </pic:cNvPicPr>
+                        </pic:nvPicPr>
+                        <pic:blipFill>
+                          <a:blip r:embed="rId11">
+                            <a:extLst>
+                              <a:ext uri="{28A0092B-C50C-407E-A947-70E740481C1C}">
+                                <a14:useLocalDpi xmlns:a14="http://schemas.microsoft.com/office/drawing/2010/main" val="0"/>
+                              </a:ext>
+                            </a:extLst>
+                          </a:blip>
+                          <a:srcRect/>
+                          <a:stretch>
+                            <a:fillRect/>
+                          </a:stretch>
+                        </pic:blipFill>
+                        <pic:spPr bwMode="auto">
+                          <a:xfrm>
+                            <a:off x="0" y="0"/>
+                            <a:ext cx="5952490" cy="4004945"/>
+                          </a:xfrm>
+                          <a:prstGeom prst="rect">
+                            <a:avLst/>
+                          </a:prstGeom>
+                          <a:noFill/>
+                          <a:ln>
+                            <a:noFill/>
+                          </a:ln>
+                        </pic:spPr>
+                      </pic:pic>
+                    </a:graphicData>
+                  </a:graphic>
+                </wp:inline>
+              </w:drawing>
+            </w:r>
             <w:r>
               <w:t xml:space="preserve"> </w:t>
             </w:r>
           </w:p>
+          <w:p/>
+          <w:p>
+            <w:r>
+              <w:lastRenderedPageBreak/>
+              <w:t>Diagram 06-</w:t>
+            </w:r>
+            <w:r>
+              <w:t>Finish or Add another question page</w:t>
+            </w:r>
+            <w:r>
+              <w:rPr>
+                <w:noProof/>
+              </w:rPr>
+              <w:drawing>
+                <wp:inline distT="0" distB="0" distL="0" distR="0" wp14:anchorId="228F656C" wp14:editId="76E86A61">
+                  <wp:extent cx="5952490" cy="4004945"/>
+                  <wp:effectExtent l="0" t="0" r="0" b="0"/>
+                  <wp:docPr id="6" name="Picture 6"/>
+                  <wp:cNvGraphicFramePr>
+                    <a:graphicFrameLocks xmlns:a="http://schemas.openxmlformats.org/drawingml/2006/main" noChangeAspect="1"/>
+                  </wp:cNvGraphicFramePr>
+                  <a:graphic xmlns:a="http://schemas.openxmlformats.org/drawingml/2006/main">
+                    <a:graphicData uri="http://schemas.openxmlformats.org/drawingml/2006/picture">
+                      <pic:pic xmlns:pic="http://schemas.openxmlformats.org/drawingml/2006/picture">
+                        <pic:nvPicPr>
+                          <pic:cNvPr id="0" name="Picture 11"/>
+                          <pic:cNvPicPr>
+                            <a:picLocks noChangeAspect="1" noChangeArrowheads="1"/>
+                          </pic:cNvPicPr>
+                        </pic:nvPicPr>
+                        <pic:blipFill>
+                          <a:blip r:embed="rId12">
+                            <a:extLst>
+                              <a:ext uri="{28A0092B-C50C-407E-A947-70E740481C1C}">
+                                <a14:useLocalDpi xmlns:a14="http://schemas.microsoft.com/office/drawing/2010/main" val="0"/>
+                              </a:ext>
+                            </a:extLst>
+                          </a:blip>
+                          <a:srcRect/>
+                          <a:stretch>
+                            <a:fillRect/>
+                          </a:stretch>
+                        </pic:blipFill>
+                        <pic:spPr bwMode="auto">
+                          <a:xfrm>
+                            <a:off x="0" y="0"/>
+                            <a:ext cx="5952490" cy="4004945"/>
+                          </a:xfrm>
+                          <a:prstGeom prst="rect">
+                            <a:avLst/>
+                          </a:prstGeom>
+                          <a:noFill/>
+                          <a:ln>
+                            <a:noFill/>
+                          </a:ln>
+                        </pic:spPr>
+                      </pic:pic>
+                    </a:graphicData>
+                  </a:graphic>
+                </wp:inline>
+              </w:drawing>
+            </w:r>
+          </w:p>
+          <w:p/>
+          <w:p>
+            <w:r>
+              <w:lastRenderedPageBreak/>
+              <w:t>Diagram 07-</w:t>
+            </w:r>
+            <w:r>
+              <w:t xml:space="preserve"> Question Added successfully page</w:t>
+            </w:r>
+            <w:r>
+              <w:rPr>
+                <w:noProof/>
+              </w:rPr>
+              <w:drawing>
+                <wp:inline distT="0" distB="0" distL="0" distR="0" wp14:anchorId="3C1DBF35" wp14:editId="7BF4798E">
+                  <wp:extent cx="5952490" cy="4004945"/>
+                  <wp:effectExtent l="0" t="0" r="0" b="0"/>
+                  <wp:docPr id="7" name="Picture 7"/>
+                  <wp:cNvGraphicFramePr>
+                    <a:graphicFrameLocks xmlns:a="http://schemas.openxmlformats.org/drawingml/2006/main" noChangeAspect="1"/>
+                  </wp:cNvGraphicFramePr>
+                  <a:graphic xmlns:a="http://schemas.openxmlformats.org/drawingml/2006/main">
+                    <a:graphicData uri="http://schemas.openxmlformats.org/drawingml/2006/picture">
+                      <pic:pic xmlns:pic="http://schemas.openxmlformats.org/drawingml/2006/picture">
+                        <pic:nvPicPr>
+                          <pic:cNvPr id="0" name="Picture 13"/>
+                          <pic:cNvPicPr>
+                            <a:picLocks noChangeAspect="1" noChangeArrowheads="1"/>
+                          </pic:cNvPicPr>
+                        </pic:nvPicPr>
+                        <pic:blipFill>
+                          <a:blip r:embed="rId13">
+                            <a:extLst>
+                              <a:ext uri="{28A0092B-C50C-407E-A947-70E740481C1C}">
+                                <a14:useLocalDpi xmlns:a14="http://schemas.microsoft.com/office/drawing/2010/main" val="0"/>
+                              </a:ext>
+                            </a:extLst>
+                          </a:blip>
+                          <a:srcRect/>
+                          <a:stretch>
+                            <a:fillRect/>
+                          </a:stretch>
+                        </pic:blipFill>
+                        <pic:spPr bwMode="auto">
+                          <a:xfrm>
+                            <a:off x="0" y="0"/>
+                            <a:ext cx="5952490" cy="4004945"/>
+                          </a:xfrm>
+                          <a:prstGeom prst="rect">
+                            <a:avLst/>
+                          </a:prstGeom>
+                          <a:noFill/>
+                          <a:ln>
+                            <a:noFill/>
+                          </a:ln>
+                        </pic:spPr>
+                      </pic:pic>
+                    </a:graphicData>
+                  </a:graphic>
+                </wp:inline>
+              </w:drawing>
+            </w:r>
+          </w:p>
+          <w:p/>
         </w:tc>
       </w:tr>
       <w:tr>
@@ -979,6 +1562,7 @@
               <w:ind w:left="16"/>
             </w:pPr>
             <w:r>
+              <w:lastRenderedPageBreak/>
               <w:t xml:space="preserve">Algorithms: </w:t>
             </w:r>
           </w:p>
@@ -986,8 +1570,124 @@
             <w:pPr>
               <w:ind w:left="16"/>
             </w:pPr>
+          </w:p>
+          <w:p>
+            <w:pPr>
+              <w:ind w:left="16"/>
+            </w:pPr>
             <w:r>
               <w:t xml:space="preserve"> </w:t>
+            </w:r>
+            <w:r>
+              <w:t>The Algorithm for the application is as follows-</w:t>
+            </w:r>
+          </w:p>
+          <w:p>
+            <w:pPr>
+              <w:ind w:left="16"/>
+            </w:pPr>
+            <w:r>
+              <w:t>Step01- User</w:t>
+            </w:r>
+            <w:r>
+              <w:t xml:space="preserve"> </w:t>
+            </w:r>
+            <w:r>
+              <w:t>(SME) will log into the system.</w:t>
+            </w:r>
+          </w:p>
+          <w:p>
+            <w:pPr>
+              <w:ind w:left="16"/>
+            </w:pPr>
+            <w:r>
+              <w:t>Step02- SME will enter question in the question form.</w:t>
+            </w:r>
+          </w:p>
+          <w:p>
+            <w:pPr>
+              <w:ind w:left="16"/>
+            </w:pPr>
+            <w:r>
+              <w:t>Step03</w:t>
+            </w:r>
+            <w:r>
+              <w:t>- The System will check plagiarism by comparing the question entered by the SME with the already existing questions in the database and with the questions available on internet by google search API.</w:t>
+            </w:r>
+          </w:p>
+          <w:p>
+            <w:pPr>
+              <w:ind w:left="16"/>
+            </w:pPr>
+            <w:r>
+              <w:t xml:space="preserve">Step04- </w:t>
+            </w:r>
+            <w:r>
+              <w:t>Application will display the report of the plagiarism percentage for both the above mentioned cases.</w:t>
+            </w:r>
+          </w:p>
+          <w:p>
+            <w:pPr>
+              <w:ind w:left="16"/>
+            </w:pPr>
+            <w:r>
+              <w:t>Step05- The SME can choose modify question and go back to Step02. And if the SME chooses the reject option, he will be given a new form for question.</w:t>
+            </w:r>
+          </w:p>
+          <w:p>
+            <w:pPr>
+              <w:ind w:left="16"/>
+            </w:pPr>
+            <w:r>
+              <w:t xml:space="preserve">Step06- The SME can proceed and if the plagiarism % is more than 50%, then it will pop a warning screen and ask for another confirmation. If </w:t>
+            </w:r>
+            <w:r>
+              <w:t>the plagiarism % is less than 50% or the SME confirms again, the question will be added to the database and go to Step07.</w:t>
+            </w:r>
+          </w:p>
+          <w:p>
+            <w:pPr>
+              <w:ind w:left="16"/>
+            </w:pPr>
+            <w:r>
+              <w:t xml:space="preserve">Step07- The SME will be given two </w:t>
+            </w:r>
+            <w:r>
+              <w:t>options</w:t>
+            </w:r>
+            <w:r>
+              <w:t xml:space="preserve"> of adding another question or finish. If SME chooses </w:t>
+            </w:r>
+            <w:r>
+              <w:t>to add</w:t>
+            </w:r>
+            <w:r>
+              <w:t xml:space="preserve"> another question, go to Step02.</w:t>
+            </w:r>
+            <w:r>
+              <w:t xml:space="preserve"> If the SME chooses finish, go to Step08.</w:t>
+            </w:r>
+          </w:p>
+          <w:p>
+            <w:pPr>
+              <w:ind w:left="16"/>
+            </w:pPr>
+            <w:r>
+              <w:t xml:space="preserve">Step08- A ‘Question added successfully’ Screen will be </w:t>
+            </w:r>
+            <w:r>
+              <w:t>visible,</w:t>
+            </w:r>
+            <w:r>
+              <w:t xml:space="preserve"> and the application will close.</w:t>
+            </w:r>
+          </w:p>
+          <w:p>
+            <w:pPr>
+              <w:ind w:left="16"/>
+            </w:pPr>
+            <w:r>
+              <w:t>Step09- Exit.</w:t>
             </w:r>
           </w:p>
           <w:p>
@@ -1017,6 +1717,7 @@
               <w:ind w:left="16"/>
             </w:pPr>
             <w:r>
+              <w:lastRenderedPageBreak/>
               <w:t xml:space="preserve">Outcome: </w:t>
             </w:r>
           </w:p>
@@ -1026,6 +1727,48 @@
             </w:pPr>
             <w:r>
               <w:t xml:space="preserve"> </w:t>
+            </w:r>
+          </w:p>
+          <w:p>
+            <w:pPr>
+              <w:ind w:left="16"/>
+              <w:jc w:val="both"/>
+            </w:pPr>
+            <w:r>
+              <w:t xml:space="preserve">  Using this responsive application, the Subject Matter Expert will be able to add questions seamlessly using any device (Smartphone or Computer) as it will be a responsive web application.</w:t>
+            </w:r>
+            <w:r>
+              <w:t xml:space="preserve"> </w:t>
+            </w:r>
+            <w:proofErr w:type="gramStart"/>
+            <w:r>
+              <w:t>Also</w:t>
+            </w:r>
+            <w:proofErr w:type="gramEnd"/>
+            <w:r>
+              <w:t xml:space="preserve"> the login feature will secure the system so that external persons can not access the application and </w:t>
+            </w:r>
+            <w:r>
+              <w:t>alter the database by any mean. This web application will enable the SME to only concentrate on creating questions, not on searching whether the questions are already in the database or exposed on the internet and easily available. It will save a lot of time and enhance quality of work.</w:t>
+            </w:r>
+            <w:r>
+              <w:t xml:space="preserve"> As the application will be directly linked to database, and after all confirmations the questions will be directly added to the database, the SME don’t need to have knowledge about databases or the organization will not have to engage any database expert to enter questions into database.</w:t>
+            </w:r>
+          </w:p>
+          <w:p>
+            <w:pPr>
+              <w:ind w:left="16"/>
+            </w:pPr>
+            <w:r>
+              <w:t xml:space="preserve">  </w:t>
+            </w:r>
+            <w:proofErr w:type="gramStart"/>
+            <w:r>
+              <w:t>So</w:t>
+            </w:r>
+            <w:proofErr w:type="gramEnd"/>
+            <w:r>
+              <w:t xml:space="preserve"> we can see this application will have a good impact on both work efficiency and cost management.</w:t>
             </w:r>
           </w:p>
           <w:p>
@@ -1062,8 +1805,19 @@
             <w:pPr>
               <w:ind w:left="16"/>
             </w:pPr>
+          </w:p>
+          <w:p>
+            <w:pPr>
+              <w:ind w:left="16"/>
+            </w:pPr>
             <w:r>
               <w:t xml:space="preserve"> </w:t>
+            </w:r>
+            <w:r>
+              <w:t xml:space="preserve"> There may be some exceptions like questions having similar words but different concepts, which may throw false </w:t>
+            </w:r>
+            <w:r>
+              <w:t>positive percentage of plagiarism. Along with that there may be some cases where the concepts are same but using different words cause lower percentage of plagiarism.</w:t>
             </w:r>
           </w:p>
           <w:p>
@@ -1100,8 +1854,28 @@
             <w:pPr>
               <w:ind w:left="16"/>
             </w:pPr>
+          </w:p>
+          <w:p>
+            <w:pPr>
+              <w:ind w:left="16"/>
+              <w:jc w:val="both"/>
+            </w:pPr>
             <w:r>
               <w:t xml:space="preserve"> </w:t>
+            </w:r>
+            <w:r>
+              <w:t xml:space="preserve">  There are some enhancement scopes for this web application. Like we can add features of suggestions how to reduce chances of plagiarism in a particular question which already have a higher percentage of plagiarism by using machine learning algorithms. </w:t>
+            </w:r>
+            <w:proofErr w:type="gramStart"/>
+            <w:r>
+              <w:t>Also</w:t>
+            </w:r>
+            <w:proofErr w:type="gramEnd"/>
+            <w:r>
+              <w:t xml:space="preserve"> we </w:t>
+            </w:r>
+            <w:r>
+              <w:t>can add a draft feature in the application so that one can take break while entering a question. We can add more security features so that there will not be any loophole as it may cause major vulnerability of the whole database.</w:t>
             </w:r>
           </w:p>
           <w:p/>
@@ -1149,7 +1923,7 @@
       </w:pPr>
     </w:p>
     <w:sectPr>
-      <w:footerReference w:type="default" r:id="rId7"/>
+      <w:footerReference w:type="default" r:id="rId14"/>
       <w:pgSz w:w="12240" w:h="15840"/>
       <w:pgMar w:top="1440" w:right="1424" w:bottom="1440" w:left="1442" w:header="720" w:footer="720" w:gutter="0"/>
       <w:cols w:space="720"/>
@@ -1264,10 +2038,10 @@
 <file path=word/numbering.xml><?xml version="1.0" encoding="utf-8"?>
 <w:numbering xmlns:wpc="http://schemas.microsoft.com/office/word/2010/wordprocessingCanvas" xmlns:cx="http://schemas.microsoft.com/office/drawing/2014/chartex" xmlns:cx1="http://schemas.microsoft.com/office/drawing/2015/9/8/chartex" xmlns:cx2="http://schemas.microsoft.com/office/drawing/2015/10/21/chartex" xmlns:cx3="http://schemas.microsoft.com/office/drawing/2016/5/9/chartex" xmlns:cx4="http://schemas.microsoft.com/office/drawing/2016/5/10/chartex" xmlns:cx5="http://schemas.microsoft.com/office/drawing/2016/5/11/chartex" xmlns:cx6="http://schemas.microsoft.com/office/drawing/2016/5/12/chartex" xmlns:cx7="http://schemas.microsoft.com/office/drawing/2016/5/13/chartex" xmlns:cx8="http://schemas.microsoft.com/office/drawing/2016/5/14/chartex" xmlns:mc="http://schemas.openxmlformats.org/markup-compatibility/2006" xmlns:aink="http://schemas.microsoft.com/office/drawing/2016/ink" xmlns:am3d="http://schemas.microsoft.com/office/drawing/2017/model3d" xmlns:o="urn:schemas-microsoft-com:office:office" xmlns:r="http://schemas.openxmlformats.org/officeDocument/2006/relationships" xmlns:m="http://schemas.openxmlformats.org/officeDocument/2006/math" xmlns:v="urn:schemas-microsoft-com:vml" xmlns:wp14="http://schemas.microsoft.com/office/word/2010/wordprocessingDrawing" xmlns:wp="http://schemas.openxmlformats.org/drawingml/2006/wordprocessingDrawing" xmlns:w10="urn:schemas-microsoft-com:office:word" xmlns:w="http://schemas.openxmlformats.org/wordprocessingml/2006/main" xmlns:w14="http://schemas.microsoft.com/office/word/2010/wordml" xmlns:w15="http://schemas.microsoft.com/office/word/2012/wordml" xmlns:w16cex="http://schemas.microsoft.com/office/word/2018/wordml/cex" xmlns:w16cid="http://schemas.microsoft.com/office/word/2016/wordml/cid" xmlns:w16="http://schemas.microsoft.com/office/word/2018/wordml" xmlns:w16sdtdh="http://schemas.microsoft.com/office/word/2020/wordml/sdtdatahash" xmlns:w16se="http://schemas.microsoft.com/office/word/2015/wordml/symex" xmlns:wpg="http://schemas.microsoft.com/office/word/2010/wordprocessingGroup" xmlns:wpi="http://schemas.microsoft.com/office/word/2010/wordprocessingInk" xmlns:wne="http://schemas.microsoft.com/office/word/2006/wordml" xmlns:wps="http://schemas.microsoft.com/office/word/2010/wordprocessingShape" mc:Ignorable="w14 w15 w16se w16cid w16 w16cex w16sdtdh wp14">
   <w:abstractNum w:abstractNumId="0" w15:restartNumberingAfterBreak="0">
-    <w:nsid w:val="51BF5631"/>
+    <w:nsid w:val="14F53B6A"/>
     <w:multiLevelType w:val="hybridMultilevel"/>
-    <w:tmpl w:val="6464C42E"/>
-    <w:lvl w:ilvl="0" w:tplc="A9FCA6BE">
+    <w:tmpl w:val="945AA3DE"/>
+    <w:lvl w:ilvl="0" w:tplc="FBE4F430">
       <w:start w:val="1"/>
       <w:numFmt w:val="decimal"/>
       <w:lvlText w:val="%1."/>
@@ -1352,7 +2126,191 @@
       </w:pPr>
     </w:lvl>
   </w:abstractNum>
+  <w:abstractNum w:abstractNumId="1" w15:restartNumberingAfterBreak="0">
+    <w:nsid w:val="3F3817E2"/>
+    <w:multiLevelType w:val="hybridMultilevel"/>
+    <w:tmpl w:val="211215F2"/>
+    <w:lvl w:ilvl="0" w:tplc="B04A96DC">
+      <w:start w:val="1"/>
+      <w:numFmt w:val="decimal"/>
+      <w:lvlText w:val="%1."/>
+      <w:lvlJc w:val="left"/>
+      <w:pPr>
+        <w:ind w:left="376" w:hanging="360"/>
+      </w:pPr>
+      <w:rPr>
+        <w:rFonts w:hint="default"/>
+      </w:rPr>
+    </w:lvl>
+    <w:lvl w:ilvl="1" w:tplc="40090019" w:tentative="1">
+      <w:start w:val="1"/>
+      <w:numFmt w:val="lowerLetter"/>
+      <w:lvlText w:val="%2."/>
+      <w:lvlJc w:val="left"/>
+      <w:pPr>
+        <w:ind w:left="1096" w:hanging="360"/>
+      </w:pPr>
+    </w:lvl>
+    <w:lvl w:ilvl="2" w:tplc="4009001B" w:tentative="1">
+      <w:start w:val="1"/>
+      <w:numFmt w:val="lowerRoman"/>
+      <w:lvlText w:val="%3."/>
+      <w:lvlJc w:val="right"/>
+      <w:pPr>
+        <w:ind w:left="1816" w:hanging="180"/>
+      </w:pPr>
+    </w:lvl>
+    <w:lvl w:ilvl="3" w:tplc="4009000F" w:tentative="1">
+      <w:start w:val="1"/>
+      <w:numFmt w:val="decimal"/>
+      <w:lvlText w:val="%4."/>
+      <w:lvlJc w:val="left"/>
+      <w:pPr>
+        <w:ind w:left="2536" w:hanging="360"/>
+      </w:pPr>
+    </w:lvl>
+    <w:lvl w:ilvl="4" w:tplc="40090019" w:tentative="1">
+      <w:start w:val="1"/>
+      <w:numFmt w:val="lowerLetter"/>
+      <w:lvlText w:val="%5."/>
+      <w:lvlJc w:val="left"/>
+      <w:pPr>
+        <w:ind w:left="3256" w:hanging="360"/>
+      </w:pPr>
+    </w:lvl>
+    <w:lvl w:ilvl="5" w:tplc="4009001B" w:tentative="1">
+      <w:start w:val="1"/>
+      <w:numFmt w:val="lowerRoman"/>
+      <w:lvlText w:val="%6."/>
+      <w:lvlJc w:val="right"/>
+      <w:pPr>
+        <w:ind w:left="3976" w:hanging="180"/>
+      </w:pPr>
+    </w:lvl>
+    <w:lvl w:ilvl="6" w:tplc="4009000F" w:tentative="1">
+      <w:start w:val="1"/>
+      <w:numFmt w:val="decimal"/>
+      <w:lvlText w:val="%7."/>
+      <w:lvlJc w:val="left"/>
+      <w:pPr>
+        <w:ind w:left="4696" w:hanging="360"/>
+      </w:pPr>
+    </w:lvl>
+    <w:lvl w:ilvl="7" w:tplc="40090019" w:tentative="1">
+      <w:start w:val="1"/>
+      <w:numFmt w:val="lowerLetter"/>
+      <w:lvlText w:val="%8."/>
+      <w:lvlJc w:val="left"/>
+      <w:pPr>
+        <w:ind w:left="5416" w:hanging="360"/>
+      </w:pPr>
+    </w:lvl>
+    <w:lvl w:ilvl="8" w:tplc="4009001B" w:tentative="1">
+      <w:start w:val="1"/>
+      <w:numFmt w:val="lowerRoman"/>
+      <w:lvlText w:val="%9."/>
+      <w:lvlJc w:val="right"/>
+      <w:pPr>
+        <w:ind w:left="6136" w:hanging="180"/>
+      </w:pPr>
+    </w:lvl>
+  </w:abstractNum>
+  <w:abstractNum w:abstractNumId="2" w15:restartNumberingAfterBreak="0">
+    <w:nsid w:val="51BF5631"/>
+    <w:multiLevelType w:val="hybridMultilevel"/>
+    <w:tmpl w:val="6464C42E"/>
+    <w:lvl w:ilvl="0" w:tplc="A9FCA6BE">
+      <w:start w:val="1"/>
+      <w:numFmt w:val="decimal"/>
+      <w:lvlText w:val="%1."/>
+      <w:lvlJc w:val="left"/>
+      <w:pPr>
+        <w:ind w:left="376" w:hanging="360"/>
+      </w:pPr>
+      <w:rPr>
+        <w:rFonts w:hint="default"/>
+      </w:rPr>
+    </w:lvl>
+    <w:lvl w:ilvl="1" w:tplc="40090019" w:tentative="1">
+      <w:start w:val="1"/>
+      <w:numFmt w:val="lowerLetter"/>
+      <w:lvlText w:val="%2."/>
+      <w:lvlJc w:val="left"/>
+      <w:pPr>
+        <w:ind w:left="1096" w:hanging="360"/>
+      </w:pPr>
+    </w:lvl>
+    <w:lvl w:ilvl="2" w:tplc="4009001B" w:tentative="1">
+      <w:start w:val="1"/>
+      <w:numFmt w:val="lowerRoman"/>
+      <w:lvlText w:val="%3."/>
+      <w:lvlJc w:val="right"/>
+      <w:pPr>
+        <w:ind w:left="1816" w:hanging="180"/>
+      </w:pPr>
+    </w:lvl>
+    <w:lvl w:ilvl="3" w:tplc="4009000F" w:tentative="1">
+      <w:start w:val="1"/>
+      <w:numFmt w:val="decimal"/>
+      <w:lvlText w:val="%4."/>
+      <w:lvlJc w:val="left"/>
+      <w:pPr>
+        <w:ind w:left="2536" w:hanging="360"/>
+      </w:pPr>
+    </w:lvl>
+    <w:lvl w:ilvl="4" w:tplc="40090019" w:tentative="1">
+      <w:start w:val="1"/>
+      <w:numFmt w:val="lowerLetter"/>
+      <w:lvlText w:val="%5."/>
+      <w:lvlJc w:val="left"/>
+      <w:pPr>
+        <w:ind w:left="3256" w:hanging="360"/>
+      </w:pPr>
+    </w:lvl>
+    <w:lvl w:ilvl="5" w:tplc="4009001B" w:tentative="1">
+      <w:start w:val="1"/>
+      <w:numFmt w:val="lowerRoman"/>
+      <w:lvlText w:val="%6."/>
+      <w:lvlJc w:val="right"/>
+      <w:pPr>
+        <w:ind w:left="3976" w:hanging="180"/>
+      </w:pPr>
+    </w:lvl>
+    <w:lvl w:ilvl="6" w:tplc="4009000F" w:tentative="1">
+      <w:start w:val="1"/>
+      <w:numFmt w:val="decimal"/>
+      <w:lvlText w:val="%7."/>
+      <w:lvlJc w:val="left"/>
+      <w:pPr>
+        <w:ind w:left="4696" w:hanging="360"/>
+      </w:pPr>
+    </w:lvl>
+    <w:lvl w:ilvl="7" w:tplc="40090019" w:tentative="1">
+      <w:start w:val="1"/>
+      <w:numFmt w:val="lowerLetter"/>
+      <w:lvlText w:val="%8."/>
+      <w:lvlJc w:val="left"/>
+      <w:pPr>
+        <w:ind w:left="5416" w:hanging="360"/>
+      </w:pPr>
+    </w:lvl>
+    <w:lvl w:ilvl="8" w:tplc="4009001B" w:tentative="1">
+      <w:start w:val="1"/>
+      <w:numFmt w:val="lowerRoman"/>
+      <w:lvlText w:val="%9."/>
+      <w:lvlJc w:val="right"/>
+      <w:pPr>
+        <w:ind w:left="6136" w:hanging="180"/>
+      </w:pPr>
+    </w:lvl>
+  </w:abstractNum>
   <w:num w:numId="1">
+    <w:abstractNumId w:val="2"/>
+  </w:num>
+  <w:num w:numId="2">
+    <w:abstractNumId w:val="1"/>
+  </w:num>
+  <w:num w:numId="3">
     <w:abstractNumId w:val="0"/>
   </w:num>
 </w:numbering>

</xml_diff>